<commit_message>
Edited entry 4 and updated/finalized entry 5
</commit_message>
<xml_diff>
--- a/Assets/Story/Iustum's Journal/Entry 4.docx
+++ b/Assets/Story/Iustum's Journal/Entry 4.docx
@@ -43,55 +43,7 @@
           <w:szCs w:val="24"/>
         </w:rPr>
         <w:tab/>
-        <w:t>Unfortunately, his majesty has declined to attend the Conference of Kings</w:t>
-      </w:r>
-      <w:r>
-        <w:rPr>
-          <w:rFonts w:ascii="Times New Roman" w:hAnsi="Times New Roman" w:cs="Times New Roman"/>
-          <w:sz w:val="24"/>
-          <w:szCs w:val="24"/>
-        </w:rPr>
-        <w:t xml:space="preserve"> once again</w:t>
-      </w:r>
-      <w:r>
-        <w:rPr>
-          <w:rFonts w:ascii="Times New Roman" w:hAnsi="Times New Roman" w:cs="Times New Roman"/>
-          <w:sz w:val="24"/>
-          <w:szCs w:val="24"/>
-        </w:rPr>
-        <w:t>.</w:t>
-      </w:r>
-      <w:r>
-        <w:rPr>
-          <w:rFonts w:ascii="Times New Roman" w:hAnsi="Times New Roman" w:cs="Times New Roman"/>
-          <w:sz w:val="24"/>
-          <w:szCs w:val="24"/>
-        </w:rPr>
-        <w:t xml:space="preserve">  Truth be told, the decision was quite abrupt and more than a little impromptu</w:t>
-      </w:r>
-      <w:r>
-        <w:rPr>
-          <w:rFonts w:ascii="Times New Roman" w:hAnsi="Times New Roman" w:cs="Times New Roman"/>
-          <w:sz w:val="24"/>
-          <w:szCs w:val="24"/>
-        </w:rPr>
-        <w:t>.</w:t>
-      </w:r>
-      <w:r>
-        <w:rPr>
-          <w:rFonts w:ascii="Times New Roman" w:hAnsi="Times New Roman" w:cs="Times New Roman"/>
-          <w:sz w:val="24"/>
-          <w:szCs w:val="24"/>
-        </w:rPr>
-        <w:t xml:space="preserve">  It</w:t>
-      </w:r>
-      <w:r>
-        <w:rPr>
-          <w:rFonts w:ascii="Times New Roman" w:hAnsi="Times New Roman" w:cs="Times New Roman"/>
-          <w:sz w:val="24"/>
-          <w:szCs w:val="24"/>
-        </w:rPr>
-        <w:t xml:space="preserve"> was delivered to me and Prince </w:t>
+        <w:t xml:space="preserve">Unfortunately, his majesty has declined to attend the Conference of Kings once again.  Truth be told, the decision was quite abrupt and more than a little impromptu.  It was delivered to me and Prince </w:t>
       </w:r>
       <w:proofErr w:type="spellStart"/>
       <w:r>
@@ -127,15 +79,7 @@
           <w:sz w:val="24"/>
           <w:szCs w:val="24"/>
         </w:rPr>
-        <w:t xml:space="preserve"> outside of the courts earlier this week, whilst his majesty made a hasty retreat to his chambers</w:t>
-      </w:r>
-      <w:r>
-        <w:rPr>
-          <w:rFonts w:ascii="Times New Roman" w:hAnsi="Times New Roman" w:cs="Times New Roman"/>
-          <w:sz w:val="24"/>
-          <w:szCs w:val="24"/>
-        </w:rPr>
-        <w:t>.</w:t>
+        <w:t xml:space="preserve"> outside the courts earlier this week, whilst his majesty made a hasty retreat to his chambers.</w:t>
       </w:r>
     </w:p>
     <w:p>
@@ -153,31 +97,18 @@
           <w:szCs w:val="24"/>
         </w:rPr>
         <w:tab/>
-      </w:r>
-      <w:r>
-        <w:rPr>
-          <w:rFonts w:ascii="Times New Roman" w:hAnsi="Times New Roman" w:cs="Times New Roman"/>
-          <w:sz w:val="24"/>
-          <w:szCs w:val="24"/>
-        </w:rPr>
-        <w:t xml:space="preserve">The decision, never mind the manner in which it was delivered, </w:t>
-      </w:r>
-      <w:r>
-        <w:rPr>
-          <w:rFonts w:ascii="Times New Roman" w:hAnsi="Times New Roman" w:cs="Times New Roman"/>
-          <w:sz w:val="24"/>
-          <w:szCs w:val="24"/>
-        </w:rPr>
-        <w:t xml:space="preserve">has left me and the rest of his cabinet feeling </w:t>
-      </w:r>
-      <w:r>
-        <w:rPr>
-          <w:rFonts w:ascii="Times New Roman" w:hAnsi="Times New Roman" w:cs="Times New Roman"/>
-          <w:sz w:val="24"/>
-          <w:szCs w:val="24"/>
-        </w:rPr>
-        <w:t>increasingly anxious for our king.  Last year, when Queen</w:t>
-      </w:r>
+        <w:t xml:space="preserve">The decision, never mind the manner in which it was delivered, has left me and the rest of his cabinet feeling increasingly anxious for our king.  Last year, when Queen </w:t>
+      </w:r>
+      <w:proofErr w:type="spellStart"/>
+      <w:r>
+        <w:rPr>
+          <w:rFonts w:ascii="Times New Roman" w:hAnsi="Times New Roman" w:cs="Times New Roman"/>
+          <w:sz w:val="24"/>
+          <w:szCs w:val="24"/>
+        </w:rPr>
+        <w:t>Vosunt-Dien</w:t>
+      </w:r>
+      <w:proofErr w:type="spellEnd"/>
       <w:r>
         <w:rPr>
           <w:rFonts w:ascii="Times New Roman" w:hAnsi="Times New Roman" w:cs="Times New Roman"/>
@@ -193,7 +124,7 @@
           <w:sz w:val="24"/>
           <w:szCs w:val="24"/>
         </w:rPr>
-        <w:t>Vosunt-Dien</w:t>
+        <w:t>Prodigium</w:t>
       </w:r>
       <w:proofErr w:type="spellEnd"/>
       <w:r>
@@ -202,41 +133,7 @@
           <w:sz w:val="24"/>
           <w:szCs w:val="24"/>
         </w:rPr>
-        <w:t xml:space="preserve"> </w:t>
-      </w:r>
-      <w:proofErr w:type="spellStart"/>
-      <w:r>
-        <w:rPr>
-          <w:rFonts w:ascii="Times New Roman" w:hAnsi="Times New Roman" w:cs="Times New Roman"/>
-          <w:sz w:val="24"/>
-          <w:szCs w:val="24"/>
-        </w:rPr>
-        <w:t>Prodigium</w:t>
-      </w:r>
-      <w:proofErr w:type="spellEnd"/>
-      <w:r>
-        <w:rPr>
-          <w:rFonts w:ascii="Times New Roman" w:hAnsi="Times New Roman" w:cs="Times New Roman"/>
-          <w:sz w:val="24"/>
-          <w:szCs w:val="24"/>
-        </w:rPr>
-        <w:t xml:space="preserve"> passed away, our bordering countries were more than willing to excuse his majesty’s lack of attendance.  But </w:t>
-      </w:r>
-      <w:r>
-        <w:rPr>
-          <w:rFonts w:ascii="Times New Roman" w:hAnsi="Times New Roman" w:cs="Times New Roman"/>
-          <w:sz w:val="24"/>
-          <w:szCs w:val="24"/>
-        </w:rPr>
-        <w:t>since then</w:t>
-      </w:r>
-      <w:r>
-        <w:rPr>
-          <w:rFonts w:ascii="Times New Roman" w:hAnsi="Times New Roman" w:cs="Times New Roman"/>
-          <w:sz w:val="24"/>
-          <w:szCs w:val="24"/>
-        </w:rPr>
-        <w:t xml:space="preserve">, it seems as though his majesty has only slipped further into despair.  He will no longer eat in the mess hall with his subjects, and his weekly speeches to the populace from </w:t>
+        <w:t xml:space="preserve"> passed away, our bordering countries were more than willing to excuse his majesty’s lack of attendance.  But since then, it seems as though he has only slipped further into despair.  He will no longer eat in the mess hall with his subjects, and his weekly speeches to the populace from </w:t>
       </w:r>
       <w:proofErr w:type="spellStart"/>
       <w:r>
@@ -272,33 +169,7 @@
           <w:szCs w:val="24"/>
         </w:rPr>
         <w:tab/>
-        <w:t>I will, of course, attend the conference in his majesty’s place, and do my best to defend his good name.  But I must have a talk with him s</w:t>
-      </w:r>
-      <w:r>
-        <w:rPr>
-          <w:rFonts w:ascii="Times New Roman" w:hAnsi="Times New Roman" w:cs="Times New Roman"/>
-          <w:sz w:val="24"/>
-          <w:szCs w:val="24"/>
-        </w:rPr>
-        <w:t>oon</w:t>
-      </w:r>
-      <w:bookmarkStart w:id="0" w:name="_GoBack"/>
-      <w:bookmarkEnd w:id="0"/>
-      <w:r>
-        <w:rPr>
-          <w:rFonts w:ascii="Times New Roman" w:hAnsi="Times New Roman" w:cs="Times New Roman"/>
-          <w:sz w:val="24"/>
-          <w:szCs w:val="24"/>
-        </w:rPr>
-        <w:t xml:space="preserve">.  </w:t>
-      </w:r>
-      <w:r>
-        <w:rPr>
-          <w:rFonts w:ascii="Times New Roman" w:hAnsi="Times New Roman" w:cs="Times New Roman"/>
-          <w:sz w:val="24"/>
-          <w:szCs w:val="24"/>
-        </w:rPr>
-        <w:t>He has always been there for his country, and now, it is time for his country to be there for him.</w:t>
+        <w:t>I will, of course, attend the conference in his majesty’s place, and do my best to defend his good name.  But I must have a talk with him soon.  He has always been there for his country, and now, it is time for his country to be there for him.</w:t>
       </w:r>
     </w:p>
     <w:p>
@@ -410,6 +281,8 @@
         </w:rPr>
         <w:t>Maniver</w:t>
       </w:r>
+      <w:bookmarkStart w:id="0" w:name="_GoBack"/>
+      <w:bookmarkEnd w:id="0"/>
       <w:proofErr w:type="spellEnd"/>
     </w:p>
     <w:sectPr>
@@ -815,6 +688,7 @@
   <w:style w:type="paragraph" w:default="1" w:styleId="Normal">
     <w:name w:val="Normal"/>
     <w:qFormat/>
+    <w:rsid w:val="004B4198"/>
   </w:style>
   <w:style w:type="character" w:default="1" w:styleId="DefaultParagraphFont">
     <w:name w:val="Default Paragraph Font"/>

</xml_diff>